<commit_message>
delete some part of docx
</commit_message>
<xml_diff>
--- a/51900711_51900718_51900751_Finalterm_ML_N1.docx
+++ b/51900711_51900718_51900751_Finalterm_ML_N1.docx
@@ -5840,7 +5840,15 @@
       </w:r>
       <w:proofErr w:type="spellEnd"/>
       <w:r>
-        <w:t xml:space="preserve"> ty,,, </w:t>
+        <w:t xml:space="preserve"> </w:t>
+      </w:r>
+      <w:proofErr w:type="gramStart"/>
+      <w:r>
+        <w:t>ty,,,</w:t>
+      </w:r>
+      <w:proofErr w:type="gramEnd"/>
+      <w:r>
+        <w:t xml:space="preserve"> </w:t>
       </w:r>
       <w:proofErr w:type="spellStart"/>
       <w:r>
@@ -10855,6 +10863,7 @@
         </w:rPr>
       </w:pPr>
       <w:proofErr w:type="spellStart"/>
+      <w:proofErr w:type="gramStart"/>
       <w:r>
         <w:rPr>
           <w:rFonts w:eastAsia="Helvetica"/>
@@ -10870,7 +10879,16 @@
           <w:color w:val="333333"/>
           <w:shd w:val="clear" w:color="auto" w:fill="FFFFFF"/>
         </w:rPr>
-        <w:t xml:space="preserve"> : </w:t>
+        <w:t xml:space="preserve"> :</w:t>
+      </w:r>
+      <w:proofErr w:type="gramEnd"/>
+      <w:r>
+        <w:rPr>
+          <w:rFonts w:eastAsia="Helvetica"/>
+          <w:color w:val="333333"/>
+          <w:shd w:val="clear" w:color="auto" w:fill="FFFFFF"/>
+        </w:rPr>
+        <w:t xml:space="preserve"> </w:t>
       </w:r>
       <w:proofErr w:type="spellStart"/>
       <w:r>
@@ -12260,6 +12278,7 @@
         <w:t xml:space="preserve"> </w:t>
       </w:r>
       <w:proofErr w:type="spellStart"/>
+      <w:proofErr w:type="gramStart"/>
       <w:r>
         <w:rPr>
           <w:color w:val="1B1B1B"/>
@@ -12277,6 +12296,7 @@
         <w:t>bạn</w:t>
       </w:r>
       <w:proofErr w:type="spellEnd"/>
+      <w:proofErr w:type="gramEnd"/>
       <w:r>
         <w:rPr>
           <w:color w:val="1B1B1B"/>
@@ -13816,6 +13836,7 @@
         </w:rPr>
       </w:pPr>
       <w:proofErr w:type="spellStart"/>
+      <w:proofErr w:type="gramStart"/>
       <w:r>
         <w:rPr>
           <w:color w:val="1B1B1B"/>
@@ -13831,7 +13852,16 @@
           <w:spacing w:val="-1"/>
           <w:shd w:val="clear" w:color="auto" w:fill="FFFFFF"/>
         </w:rPr>
-        <w:t xml:space="preserve"> : </w:t>
+        <w:t xml:space="preserve"> :</w:t>
+      </w:r>
+      <w:proofErr w:type="gramEnd"/>
+      <w:r>
+        <w:rPr>
+          <w:color w:val="1B1B1B"/>
+          <w:spacing w:val="-1"/>
+          <w:shd w:val="clear" w:color="auto" w:fill="FFFFFF"/>
+        </w:rPr>
+        <w:t xml:space="preserve"> </w:t>
       </w:r>
       <w:r>
         <w:rPr>
@@ -15977,6 +16007,7 @@
         </w:rPr>
       </w:pPr>
       <w:proofErr w:type="spellStart"/>
+      <w:proofErr w:type="gramStart"/>
       <w:r>
         <w:rPr>
           <w:color w:val="1B1B1B"/>
@@ -15992,7 +16023,16 @@
           <w:spacing w:val="-1"/>
           <w:shd w:val="clear" w:color="auto" w:fill="FFFFFF"/>
         </w:rPr>
-        <w:t xml:space="preserve"> : </w:t>
+        <w:t xml:space="preserve"> :</w:t>
+      </w:r>
+      <w:proofErr w:type="gramEnd"/>
+      <w:r>
+        <w:rPr>
+          <w:color w:val="1B1B1B"/>
+          <w:spacing w:val="-1"/>
+          <w:shd w:val="clear" w:color="auto" w:fill="FFFFFF"/>
+        </w:rPr>
+        <w:t xml:space="preserve"> </w:t>
       </w:r>
       <w:proofErr w:type="spellStart"/>
       <w:r>
@@ -17762,7 +17802,21 @@
         <w:rPr>
           <w:color w:val="3D3D3D"/>
         </w:rPr>
-        <w:t xml:space="preserve"> 2,… i8 </w:t>
+        <w:t xml:space="preserve"> </w:t>
+      </w:r>
+      <w:proofErr w:type="gramStart"/>
+      <w:r>
+        <w:rPr>
+          <w:color w:val="3D3D3D"/>
+        </w:rPr>
+        <w:t>2,…</w:t>
+      </w:r>
+      <w:proofErr w:type="gramEnd"/>
+      <w:r>
+        <w:rPr>
+          <w:color w:val="3D3D3D"/>
+        </w:rPr>
+        <w:t xml:space="preserve"> i8 </w:t>
       </w:r>
       <w:proofErr w:type="spellStart"/>
       <w:r>
@@ -17818,7 +17872,21 @@
         <w:rPr>
           <w:color w:val="3D3D3D"/>
         </w:rPr>
-        <w:t xml:space="preserve"> 8. (i1,i2,..i8) </w:t>
+        <w:t xml:space="preserve"> 8. (i</w:t>
+      </w:r>
+      <w:proofErr w:type="gramStart"/>
+      <w:r>
+        <w:rPr>
+          <w:color w:val="3D3D3D"/>
+        </w:rPr>
+        <w:t>1,i</w:t>
+      </w:r>
+      <w:proofErr w:type="gramEnd"/>
+      <w:r>
+        <w:rPr>
+          <w:color w:val="3D3D3D"/>
+        </w:rPr>
+        <w:t xml:space="preserve">2,..i8) </w:t>
       </w:r>
       <w:proofErr w:type="spellStart"/>
       <w:r>
@@ -19331,6 +19399,7 @@
         </w:rPr>
       </w:pPr>
       <w:proofErr w:type="spellStart"/>
+      <w:proofErr w:type="gramStart"/>
       <w:r>
         <w:rPr>
           <w:color w:val="3D3D3D"/>
@@ -19342,7 +19411,14 @@
         <w:rPr>
           <w:color w:val="3D3D3D"/>
         </w:rPr>
-        <w:t xml:space="preserve"> : Các </w:t>
+        <w:t xml:space="preserve"> :</w:t>
+      </w:r>
+      <w:proofErr w:type="gramEnd"/>
+      <w:r>
+        <w:rPr>
+          <w:color w:val="3D3D3D"/>
+        </w:rPr>
+        <w:t xml:space="preserve"> Các </w:t>
       </w:r>
       <w:proofErr w:type="spellStart"/>
       <w:r>
@@ -21149,12 +21225,21 @@
         <w:t xml:space="preserve"> input x = [</w:t>
       </w:r>
       <w:proofErr w:type="spellStart"/>
-      <w:r>
-        <w:rPr>
-          <w:color w:val="1B1B1B"/>
-          <w:spacing w:val="-1"/>
-        </w:rPr>
-        <w:t>h,e,l,o</w:t>
+      <w:proofErr w:type="gramStart"/>
+      <w:r>
+        <w:rPr>
+          <w:color w:val="1B1B1B"/>
+          <w:spacing w:val="-1"/>
+        </w:rPr>
+        <w:t>h,e</w:t>
+      </w:r>
+      <w:proofErr w:type="gramEnd"/>
+      <w:r>
+        <w:rPr>
+          <w:color w:val="1B1B1B"/>
+          <w:spacing w:val="-1"/>
+        </w:rPr>
+        <w:t>,l,o</w:t>
       </w:r>
       <w:proofErr w:type="spellEnd"/>
       <w:r>
@@ -21616,6 +21701,7 @@
         </w:rPr>
       </w:pPr>
       <w:proofErr w:type="spellStart"/>
+      <w:proofErr w:type="gramStart"/>
       <w:r>
         <w:rPr>
           <w:color w:val="1B1B1B"/>
@@ -21629,7 +21715,15 @@
           <w:color w:val="1B1B1B"/>
           <w:spacing w:val="-1"/>
         </w:rPr>
-        <w:t xml:space="preserve"> : </w:t>
+        <w:t xml:space="preserve"> :</w:t>
+      </w:r>
+      <w:proofErr w:type="gramEnd"/>
+      <w:r>
+        <w:rPr>
+          <w:color w:val="1B1B1B"/>
+          <w:spacing w:val="-1"/>
+        </w:rPr>
+        <w:t xml:space="preserve"> </w:t>
       </w:r>
       <w:proofErr w:type="spellStart"/>
       <w:r>
@@ -22269,6 +22363,7 @@
         <w:t xml:space="preserve"> </w:t>
       </w:r>
       <w:proofErr w:type="spellStart"/>
+      <w:proofErr w:type="gramStart"/>
       <w:r>
         <w:rPr>
           <w:color w:val="1B1B1B"/>
@@ -22282,7 +22377,15 @@
           <w:color w:val="1B1B1B"/>
           <w:spacing w:val="-1"/>
         </w:rPr>
-        <w:t xml:space="preserve">,... </w:t>
+        <w:t>,...</w:t>
+      </w:r>
+      <w:proofErr w:type="gramEnd"/>
+      <w:r>
+        <w:rPr>
+          <w:color w:val="1B1B1B"/>
+          <w:spacing w:val="-1"/>
+        </w:rPr>
+        <w:t xml:space="preserve"> </w:t>
       </w:r>
       <w:proofErr w:type="spellStart"/>
       <w:r>
@@ -22830,9 +22933,18 @@
           <w:color w:val="1B1B1B"/>
           <w:spacing w:val="-1"/>
         </w:rPr>
-        <w:t xml:space="preserve"> NLP(</w:t>
-      </w:r>
-      <w:proofErr w:type="spellStart"/>
+        <w:t xml:space="preserve"> </w:t>
+      </w:r>
+      <w:proofErr w:type="gramStart"/>
+      <w:r>
+        <w:rPr>
+          <w:color w:val="1B1B1B"/>
+          <w:spacing w:val="-1"/>
+        </w:rPr>
+        <w:t>NLP(</w:t>
+      </w:r>
+      <w:proofErr w:type="spellStart"/>
+      <w:proofErr w:type="gramEnd"/>
       <w:r>
         <w:rPr>
           <w:color w:val="1B1B1B"/>
@@ -27017,6 +27129,7 @@
         </w:drawing>
       </w:r>
       <w:proofErr w:type="spellStart"/>
+      <w:proofErr w:type="gramStart"/>
       <w:r>
         <w:t>Hình</w:t>
       </w:r>
@@ -27024,6 +27137,7 @@
       <w:r>
         <w:t xml:space="preserve"> :</w:t>
       </w:r>
+      <w:proofErr w:type="gramEnd"/>
       <w:r>
         <w:rPr>
           <w:rFonts w:ascii="Georgia" w:hAnsi="Georgia"/>
@@ -29583,7 +29697,15 @@
       </w:r>
       <w:proofErr w:type="spellEnd"/>
       <w:r>
-        <w:t xml:space="preserve"> ( MLP ) </w:t>
+        <w:t xml:space="preserve"> </w:t>
+      </w:r>
+      <w:proofErr w:type="gramStart"/>
+      <w:r>
+        <w:t>( MLP</w:t>
+      </w:r>
+      <w:proofErr w:type="gramEnd"/>
+      <w:r>
+        <w:t xml:space="preserve"> ) </w:t>
       </w:r>
     </w:p>
     <w:p>
@@ -29993,15 +30115,7 @@
           <w:color w:val="383838"/>
           <w:shd w:val="clear" w:color="auto" w:fill="FFFFFF"/>
         </w:rPr>
-        <w:t>perceptron</w:t>
-      </w:r>
-      <w:r>
-        <w:rPr>
-          <w:rStyle w:val="Strong"/>
-          <w:color w:val="383838"/>
-          <w:shd w:val="clear" w:color="auto" w:fill="FFFFFF"/>
-        </w:rPr>
-        <w:t>.</w:t>
+        <w:t>perceptron.</w:t>
       </w:r>
     </w:p>
     <w:p>
@@ -30011,6 +30125,9 @@
         <w:ind w:firstLine="709"/>
       </w:pPr>
       <w:r>
+        <w:rPr>
+          <w:noProof/>
+        </w:rPr>
         <w:drawing>
           <wp:inline distT="0" distB="0" distL="0" distR="0" wp14:anchorId="1E1DA44F" wp14:editId="72353C98">
             <wp:extent cx="5182323" cy="1914792"/>
@@ -30056,12 +30173,17 @@
         <w:jc w:val="center"/>
       </w:pPr>
       <w:proofErr w:type="spellStart"/>
+      <w:proofErr w:type="gramStart"/>
       <w:r>
         <w:t>Hình</w:t>
       </w:r>
       <w:proofErr w:type="spellEnd"/>
       <w:r>
-        <w:t xml:space="preserve"> : </w:t>
+        <w:t xml:space="preserve"> :</w:t>
+      </w:r>
+      <w:proofErr w:type="gramEnd"/>
+      <w:r>
+        <w:t xml:space="preserve"> </w:t>
       </w:r>
       <w:proofErr w:type="spellStart"/>
       <w:r>
@@ -30871,25 +30993,26 @@
         </w:rPr>
         <w:t> </w:t>
       </w:r>
+      <w:proofErr w:type="gramStart"/>
       <w:r>
         <w:rPr>
           <w:rStyle w:val="Strong"/>
           <w:color w:val="383838"/>
         </w:rPr>
-        <w:t>y</w:t>
-      </w:r>
-      <w:r>
-        <w:rPr>
-          <w:rStyle w:val="Strong"/>
-          <w:color w:val="383838"/>
-        </w:rPr>
-        <w:t> </w:t>
-      </w:r>
-      <w:r>
-        <w:rPr>
-          <w:color w:val="383838"/>
-        </w:rPr>
-        <w:t xml:space="preserve">. </w:t>
+        <w:t>y </w:t>
+      </w:r>
+      <w:r>
+        <w:rPr>
+          <w:color w:val="383838"/>
+        </w:rPr>
+        <w:t>.</w:t>
+      </w:r>
+      <w:proofErr w:type="gramEnd"/>
+      <w:r>
+        <w:rPr>
+          <w:color w:val="383838"/>
+        </w:rPr>
+        <w:t xml:space="preserve"> </w:t>
       </w:r>
       <w:proofErr w:type="spellStart"/>
       <w:r>
@@ -31419,6 +31542,7 @@
         </w:rPr>
         <w:t> </w:t>
       </w:r>
+      <w:proofErr w:type="gramStart"/>
       <w:r>
         <w:rPr>
           <w:rStyle w:val="Emphasis"/>
@@ -31430,13 +31554,14 @@
         <w:rPr>
           <w:color w:val="2E2E2E"/>
         </w:rPr>
-        <w:t xml:space="preserve"> , </w:t>
-      </w:r>
+        <w:t> ,</w:t>
+      </w:r>
+      <w:proofErr w:type="gramEnd"/>
       <w:r>
         <w:rPr>
           <w:color w:val="2E2E2E"/>
         </w:rPr>
-        <w:t xml:space="preserve">ta </w:t>
+        <w:t xml:space="preserve"> ta </w:t>
       </w:r>
       <w:proofErr w:type="spellStart"/>
       <w:r>
@@ -31548,19 +31673,7 @@
         <w:rPr>
           <w:color w:val="2E2E2E"/>
         </w:rPr>
-        <w:t xml:space="preserve"> </w:t>
-      </w:r>
-      <w:r>
-        <w:rPr>
-          <w:color w:val="2E2E2E"/>
-        </w:rPr>
-        <w:t>input</w:t>
-      </w:r>
-      <w:r>
-        <w:rPr>
-          <w:color w:val="2E2E2E"/>
-        </w:rPr>
-        <w:t xml:space="preserve"> </w:t>
+        <w:t xml:space="preserve"> input </w:t>
       </w:r>
       <w:proofErr w:type="spellStart"/>
       <w:r>
@@ -31810,6 +31923,9 @@
         <w:spacing w:before="100" w:beforeAutospacing="1" w:after="100" w:afterAutospacing="1"/>
       </w:pPr>
       <w:r>
+        <w:rPr>
+          <w:noProof/>
+        </w:rPr>
         <w:drawing>
           <wp:inline distT="0" distB="0" distL="0" distR="0" wp14:anchorId="6BC40E31" wp14:editId="5B616AA1">
             <wp:extent cx="5068007" cy="2305372"/>
@@ -31858,6 +31974,7 @@
         </w:rPr>
       </w:pPr>
       <w:proofErr w:type="spellStart"/>
+      <w:proofErr w:type="gramStart"/>
       <w:r>
         <w:rPr>
           <w:b w:val="0"/>
@@ -31871,7 +31988,15 @@
           <w:b w:val="0"/>
           <w:bCs/>
         </w:rPr>
-        <w:t xml:space="preserve"> : </w:t>
+        <w:t xml:space="preserve"> :</w:t>
+      </w:r>
+      <w:proofErr w:type="gramEnd"/>
+      <w:r>
+        <w:rPr>
+          <w:b w:val="0"/>
+          <w:bCs/>
+        </w:rPr>
+        <w:t xml:space="preserve"> </w:t>
       </w:r>
       <w:proofErr w:type="spellStart"/>
       <w:r>
@@ -35062,10 +35187,15 @@
       </w:r>
       <w:proofErr w:type="spellEnd"/>
       <w:r>
-        <w:t xml:space="preserve"> </w:t>
-      </w:r>
-      <w:r>
-        <w:t>Neural MLP ( Multi-layer Perceptron )</w:t>
+        <w:t xml:space="preserve"> Neural MLP </w:t>
+      </w:r>
+      <w:proofErr w:type="gramStart"/>
+      <w:r>
+        <w:t>( Multi</w:t>
+      </w:r>
+      <w:proofErr w:type="gramEnd"/>
+      <w:r>
+        <w:t>-layer Perceptron )</w:t>
       </w:r>
     </w:p>
     <w:p>
@@ -36248,6 +36378,7 @@
       <w:r>
         <w:rPr>
           <w:bCs/>
+          <w:noProof/>
           <w:color w:val="383838"/>
         </w:rPr>
         <w:drawing>
@@ -36298,6 +36429,7 @@
         </w:rPr>
       </w:pPr>
       <w:proofErr w:type="spellStart"/>
+      <w:proofErr w:type="gramStart"/>
       <w:r>
         <w:rPr>
           <w:bCs/>
@@ -36309,7 +36441,14 @@
         <w:rPr>
           <w:bCs/>
         </w:rPr>
-        <w:t xml:space="preserve"> : </w:t>
+        <w:t xml:space="preserve"> :</w:t>
+      </w:r>
+      <w:proofErr w:type="gramEnd"/>
+      <w:r>
+        <w:rPr>
+          <w:bCs/>
+        </w:rPr>
+        <w:t xml:space="preserve"> </w:t>
       </w:r>
       <w:proofErr w:type="spellStart"/>
       <w:r>
@@ -38645,75 +38784,6 @@
         </w:rPr>
         <w:t>.</w:t>
       </w:r>
-    </w:p>
-    <w:p>
-      <w:pPr>
-        <w:pStyle w:val="Tiumccp1"/>
-        <w:spacing w:before="100" w:beforeAutospacing="1" w:after="100" w:afterAutospacing="1"/>
-      </w:pPr>
-      <w:r>
-        <w:t>3</w:t>
-      </w:r>
-      <w:r>
-        <w:t>.</w:t>
-      </w:r>
-      <w:r>
-        <w:t>2</w:t>
-      </w:r>
-      <w:r>
-        <w:t>.</w:t>
-      </w:r>
-      <w:r>
-        <w:t>4</w:t>
-      </w:r>
-      <w:r>
-        <w:t xml:space="preserve"> </w:t>
-      </w:r>
-      <w:proofErr w:type="spellStart"/>
-      <w:r>
-        <w:t>Huấn</w:t>
-      </w:r>
-      <w:proofErr w:type="spellEnd"/>
-      <w:r>
-        <w:t xml:space="preserve"> </w:t>
-      </w:r>
-      <w:proofErr w:type="spellStart"/>
-      <w:r>
-        <w:t>luyện</w:t>
-      </w:r>
-      <w:proofErr w:type="spellEnd"/>
-      <w:r>
-        <w:t xml:space="preserve"> </w:t>
-      </w:r>
-      <w:proofErr w:type="spellStart"/>
-      <w:r>
-        <w:t>mạng</w:t>
-      </w:r>
-      <w:proofErr w:type="spellEnd"/>
-      <w:r>
-        <w:t xml:space="preserve"> </w:t>
-      </w:r>
-      <w:proofErr w:type="spellStart"/>
-      <w:r>
-        <w:t>Multi Layer</w:t>
-      </w:r>
-      <w:proofErr w:type="spellEnd"/>
-      <w:r>
-        <w:t xml:space="preserve"> </w:t>
-      </w:r>
-      <w:r>
-        <w:t>Perceptron</w:t>
-      </w:r>
-    </w:p>
-    <w:p>
-      <w:pPr>
-        <w:pStyle w:val="NormalWeb"/>
-        <w:spacing w:line="360" w:lineRule="auto"/>
-        <w:jc w:val="both"/>
-        <w:rPr>
-          <w:bCs/>
-        </w:rPr>
-      </w:pPr>
     </w:p>
     <w:p>
       <w:pPr>

</xml_diff>